<commit_message>
Add on to problem identification
</commit_message>
<xml_diff>
--- a/0 - analysis/problem-identification.docx
+++ b/0 - analysis/problem-identification.docx
@@ -66,20 +66,35 @@
         <w:jc w:val="both"/>
       </w:pPr>
       <w:r>
-        <w:t xml:space="preserve">With that, the target users are namely young adults and adults who have an active lifestyle. The frequent users will be those who regularly attend events, be it social or interest-based. </w:t>
-      </w:r>
-    </w:p>
-    <w:p>
-      <w:pPr>
-        <w:jc w:val="both"/>
-      </w:pPr>
-    </w:p>
-    <w:p>
-      <w:pPr>
-        <w:jc w:val="both"/>
-      </w:pPr>
+        <w:t xml:space="preserve">With that, the target users </w:t>
+      </w:r>
+      <w:r>
+        <w:t xml:space="preserve">of Pal Finder </w:t>
+      </w:r>
+      <w:r>
+        <w:t xml:space="preserve">are namely young adults and adults who have an active lifestyle. The frequent users will be those who regularly attend events, be it social or interest-based. </w:t>
+      </w:r>
+      <w:r>
+        <w:t xml:space="preserve">On the other hand, one of the potential investors for the solution are companies that are heavily event-based. For example, </w:t>
+      </w:r>
+      <w:r>
+        <w:t>Sequential Arts Youth Society (SAYS)</w:t>
+      </w:r>
+      <w:r>
+        <w:t xml:space="preserve"> who organise Comic Fiesta annually can benefit tremendously from a platform which encourages eventgoers to form groups. </w:t>
+      </w:r>
       <w:bookmarkStart w:id="0" w:name="_GoBack"/>
       <w:bookmarkEnd w:id="0"/>
+    </w:p>
+    <w:p>
+      <w:pPr>
+        <w:jc w:val="both"/>
+      </w:pPr>
+    </w:p>
+    <w:p>
+      <w:pPr>
+        <w:jc w:val="both"/>
+      </w:pPr>
     </w:p>
     <w:sectPr>
       <w:pgSz w:w="11900" w:h="16840"/>

</xml_diff>